<commit_message>
Inicio de rescate a la princesa
</commit_message>
<xml_diff>
--- a/src/test/resources/ejercicios_OIA/rescatandoALaPrincesa/LoteDePruebaRescatandoALaPrincesa.docx
+++ b/src/test/resources/ejercicios_OIA/rescatandoALaPrincesa/LoteDePruebaRescatandoALaPrincesa.docx
@@ -105,6 +105,9 @@
       <w:r>
         <w:t>Caso_01_</w:t>
       </w:r>
+      <w:r>
+        <w:t>Enunciado</w:t>
+      </w:r>
     </w:p>
     <w:p>
       <w:pPr>
@@ -113,6 +116,9 @@
       </w:pPr>
       <w:r>
         <w:t xml:space="preserve">Descripción: </w:t>
+      </w:r>
+      <w:r>
+        <w:t>Cumple con la solución del enunciado.</w:t>
       </w:r>
     </w:p>
     <w:tbl>
@@ -190,6 +196,204 @@
                 <w:rFonts w:ascii="Calibri" w:eastAsia="Calibri" w:hAnsi="Calibri"/>
               </w:rPr>
             </w:pPr>
+            <w:r>
+              <w:rPr>
+                <w:rFonts w:ascii="Calibri" w:eastAsia="Calibri" w:hAnsi="Calibri"/>
+              </w:rPr>
+              <w:t>9 10 2</w:t>
+            </w:r>
+          </w:p>
+          <w:p>
+            <w:pPr>
+              <w:pStyle w:val="Prrafodelista"/>
+              <w:widowControl w:val="0"/>
+              <w:ind w:left="1416"/>
+              <w:rPr>
+                <w:rFonts w:ascii="Calibri" w:eastAsia="Calibri" w:hAnsi="Calibri"/>
+              </w:rPr>
+            </w:pPr>
+            <w:r>
+              <w:rPr>
+                <w:rFonts w:ascii="Calibri" w:eastAsia="Calibri" w:hAnsi="Calibri"/>
+              </w:rPr>
+              <w:t>9 1</w:t>
+            </w:r>
+          </w:p>
+          <w:p>
+            <w:pPr>
+              <w:pStyle w:val="Prrafodelista"/>
+              <w:widowControl w:val="0"/>
+              <w:ind w:left="1416"/>
+              <w:rPr>
+                <w:rFonts w:ascii="Calibri" w:eastAsia="Calibri" w:hAnsi="Calibri"/>
+              </w:rPr>
+            </w:pPr>
+            <w:r>
+              <w:rPr>
+                <w:rFonts w:ascii="Calibri" w:eastAsia="Calibri" w:hAnsi="Calibri"/>
+              </w:rPr>
+              <w:t>8 5</w:t>
+            </w:r>
+          </w:p>
+          <w:p>
+            <w:pPr>
+              <w:pStyle w:val="Prrafodelista"/>
+              <w:widowControl w:val="0"/>
+              <w:ind w:left="1416"/>
+              <w:rPr>
+                <w:rFonts w:ascii="Calibri" w:eastAsia="Calibri" w:hAnsi="Calibri"/>
+              </w:rPr>
+            </w:pPr>
+            <w:r>
+              <w:rPr>
+                <w:rFonts w:ascii="Calibri" w:eastAsia="Calibri" w:hAnsi="Calibri"/>
+              </w:rPr>
+              <w:t>1 2 3</w:t>
+            </w:r>
+          </w:p>
+          <w:p>
+            <w:pPr>
+              <w:pStyle w:val="Prrafodelista"/>
+              <w:widowControl w:val="0"/>
+              <w:ind w:left="1416"/>
+              <w:rPr>
+                <w:rFonts w:ascii="Calibri" w:eastAsia="Calibri" w:hAnsi="Calibri"/>
+              </w:rPr>
+            </w:pPr>
+            <w:r>
+              <w:rPr>
+                <w:rFonts w:ascii="Calibri" w:eastAsia="Calibri" w:hAnsi="Calibri"/>
+              </w:rPr>
+              <w:t>1 3 2</w:t>
+            </w:r>
+          </w:p>
+          <w:p>
+            <w:pPr>
+              <w:pStyle w:val="Prrafodelista"/>
+              <w:widowControl w:val="0"/>
+              <w:ind w:left="1416"/>
+              <w:rPr>
+                <w:rFonts w:ascii="Calibri" w:eastAsia="Calibri" w:hAnsi="Calibri"/>
+              </w:rPr>
+            </w:pPr>
+            <w:r>
+              <w:rPr>
+                <w:rFonts w:ascii="Calibri" w:eastAsia="Calibri" w:hAnsi="Calibri"/>
+              </w:rPr>
+              <w:t>2 3 4</w:t>
+            </w:r>
+          </w:p>
+          <w:p>
+            <w:pPr>
+              <w:pStyle w:val="Prrafodelista"/>
+              <w:widowControl w:val="0"/>
+              <w:ind w:left="1416"/>
+              <w:rPr>
+                <w:rFonts w:ascii="Calibri" w:eastAsia="Calibri" w:hAnsi="Calibri"/>
+              </w:rPr>
+            </w:pPr>
+            <w:r>
+              <w:rPr>
+                <w:rFonts w:ascii="Calibri" w:eastAsia="Calibri" w:hAnsi="Calibri"/>
+              </w:rPr>
+              <w:t>2 6 1</w:t>
+            </w:r>
+          </w:p>
+          <w:p>
+            <w:pPr>
+              <w:pStyle w:val="Prrafodelista"/>
+              <w:widowControl w:val="0"/>
+              <w:ind w:left="1416"/>
+              <w:rPr>
+                <w:rFonts w:ascii="Calibri" w:eastAsia="Calibri" w:hAnsi="Calibri"/>
+              </w:rPr>
+            </w:pPr>
+            <w:r>
+              <w:rPr>
+                <w:rFonts w:ascii="Calibri" w:eastAsia="Calibri" w:hAnsi="Calibri"/>
+              </w:rPr>
+              <w:t>3 8 1</w:t>
+            </w:r>
+          </w:p>
+          <w:p>
+            <w:pPr>
+              <w:pStyle w:val="Prrafodelista"/>
+              <w:widowControl w:val="0"/>
+              <w:ind w:left="1416"/>
+              <w:rPr>
+                <w:rFonts w:ascii="Calibri" w:eastAsia="Calibri" w:hAnsi="Calibri"/>
+              </w:rPr>
+            </w:pPr>
+            <w:r>
+              <w:rPr>
+                <w:rFonts w:ascii="Calibri" w:eastAsia="Calibri" w:hAnsi="Calibri"/>
+              </w:rPr>
+              <w:t>8 6 5</w:t>
+            </w:r>
+          </w:p>
+          <w:p>
+            <w:pPr>
+              <w:pStyle w:val="Prrafodelista"/>
+              <w:widowControl w:val="0"/>
+              <w:ind w:left="1416"/>
+              <w:rPr>
+                <w:rFonts w:ascii="Calibri" w:eastAsia="Calibri" w:hAnsi="Calibri"/>
+              </w:rPr>
+            </w:pPr>
+            <w:r>
+              <w:rPr>
+                <w:rFonts w:ascii="Calibri" w:eastAsia="Calibri" w:hAnsi="Calibri"/>
+              </w:rPr>
+              <w:t>4 5 2</w:t>
+            </w:r>
+          </w:p>
+          <w:p>
+            <w:pPr>
+              <w:pStyle w:val="Prrafodelista"/>
+              <w:widowControl w:val="0"/>
+              <w:ind w:left="1416"/>
+              <w:rPr>
+                <w:rFonts w:ascii="Calibri" w:eastAsia="Calibri" w:hAnsi="Calibri"/>
+              </w:rPr>
+            </w:pPr>
+            <w:r>
+              <w:rPr>
+                <w:rFonts w:ascii="Calibri" w:eastAsia="Calibri" w:hAnsi="Calibri"/>
+              </w:rPr>
+              <w:t>3 4 2</w:t>
+            </w:r>
+          </w:p>
+          <w:p>
+            <w:pPr>
+              <w:pStyle w:val="Prrafodelista"/>
+              <w:widowControl w:val="0"/>
+              <w:ind w:left="1416"/>
+              <w:rPr>
+                <w:rFonts w:ascii="Calibri" w:eastAsia="Calibri" w:hAnsi="Calibri"/>
+              </w:rPr>
+            </w:pPr>
+            <w:r>
+              <w:rPr>
+                <w:rFonts w:ascii="Calibri" w:eastAsia="Calibri" w:hAnsi="Calibri"/>
+              </w:rPr>
+              <w:t>3 6 2</w:t>
+            </w:r>
+          </w:p>
+          <w:p>
+            <w:pPr>
+              <w:pStyle w:val="Prrafodelista"/>
+              <w:widowControl w:val="0"/>
+              <w:ind w:left="1416"/>
+              <w:rPr>
+                <w:rFonts w:ascii="Calibri" w:eastAsia="Calibri" w:hAnsi="Calibri"/>
+              </w:rPr>
+            </w:pPr>
+            <w:r>
+              <w:rPr>
+                <w:rFonts w:ascii="Calibri" w:eastAsia="Calibri" w:hAnsi="Calibri"/>
+              </w:rPr>
+              <w:t>6 9 3</w:t>
+            </w:r>
           </w:p>
         </w:tc>
         <w:tc>
@@ -205,6 +409,14 @@
                 <w:rFonts w:ascii="Calibri" w:eastAsia="Calibri" w:hAnsi="Calibri"/>
               </w:rPr>
             </w:pPr>
+            <w:r>
+              <w:rPr>
+                <w:rFonts w:ascii="Courier New" w:hAnsi="Courier New" w:cs="Courier New"/>
+                <w:sz w:val="26"/>
+                <w:szCs w:val="26"/>
+              </w:rPr>
+              <w:t>1 2 6 9</w:t>
+            </w:r>
           </w:p>
         </w:tc>
       </w:tr>
@@ -221,6 +433,9 @@
       <w:r>
         <w:t>Caso_02_</w:t>
       </w:r>
+      <w:r>
+        <w:t>El_principe_fue_interceptado</w:t>
+      </w:r>
     </w:p>
     <w:p>
       <w:pPr>
@@ -229,6 +444,9 @@
       </w:pPr>
       <w:r>
         <w:t xml:space="preserve">Descripción: </w:t>
+      </w:r>
+      <w:r>
+        <w:t>No hay un camino donde no exista un dragón.</w:t>
       </w:r>
     </w:p>
     <w:tbl>
@@ -306,6 +524,124 @@
                 <w:rFonts w:ascii="Calibri" w:eastAsia="Calibri" w:hAnsi="Calibri"/>
               </w:rPr>
             </w:pPr>
+            <w:r>
+              <w:rPr>
+                <w:rFonts w:ascii="Calibri" w:eastAsia="Calibri" w:hAnsi="Calibri"/>
+              </w:rPr>
+              <w:t>6 5 2</w:t>
+            </w:r>
+          </w:p>
+          <w:p>
+            <w:pPr>
+              <w:pStyle w:val="Prrafodelista"/>
+              <w:widowControl w:val="0"/>
+              <w:ind w:left="1416"/>
+              <w:rPr>
+                <w:rFonts w:ascii="Calibri" w:eastAsia="Calibri" w:hAnsi="Calibri"/>
+              </w:rPr>
+            </w:pPr>
+            <w:r>
+              <w:rPr>
+                <w:rFonts w:ascii="Calibri" w:eastAsia="Calibri" w:hAnsi="Calibri"/>
+              </w:rPr>
+              <w:t>1 4</w:t>
+            </w:r>
+          </w:p>
+          <w:p>
+            <w:pPr>
+              <w:pStyle w:val="Prrafodelista"/>
+              <w:widowControl w:val="0"/>
+              <w:ind w:left="1416"/>
+              <w:rPr>
+                <w:rFonts w:ascii="Calibri" w:eastAsia="Calibri" w:hAnsi="Calibri"/>
+              </w:rPr>
+            </w:pPr>
+            <w:r>
+              <w:rPr>
+                <w:rFonts w:ascii="Calibri" w:eastAsia="Calibri" w:hAnsi="Calibri"/>
+              </w:rPr>
+              <w:t>6 2</w:t>
+            </w:r>
+          </w:p>
+          <w:p>
+            <w:pPr>
+              <w:pStyle w:val="Prrafodelista"/>
+              <w:widowControl w:val="0"/>
+              <w:ind w:left="1416"/>
+              <w:rPr>
+                <w:rFonts w:ascii="Calibri" w:eastAsia="Calibri" w:hAnsi="Calibri"/>
+              </w:rPr>
+            </w:pPr>
+            <w:r>
+              <w:rPr>
+                <w:rFonts w:ascii="Calibri" w:eastAsia="Calibri" w:hAnsi="Calibri"/>
+              </w:rPr>
+              <w:t>1 2 1</w:t>
+            </w:r>
+          </w:p>
+          <w:p>
+            <w:pPr>
+              <w:pStyle w:val="Prrafodelista"/>
+              <w:widowControl w:val="0"/>
+              <w:ind w:left="1416"/>
+              <w:rPr>
+                <w:rFonts w:ascii="Calibri" w:eastAsia="Calibri" w:hAnsi="Calibri"/>
+              </w:rPr>
+            </w:pPr>
+            <w:r>
+              <w:rPr>
+                <w:rFonts w:ascii="Calibri" w:eastAsia="Calibri" w:hAnsi="Calibri"/>
+              </w:rPr>
+              <w:t>1 6 1</w:t>
+            </w:r>
+          </w:p>
+          <w:p>
+            <w:pPr>
+              <w:pStyle w:val="Prrafodelista"/>
+              <w:widowControl w:val="0"/>
+              <w:ind w:left="1416"/>
+              <w:rPr>
+                <w:rFonts w:ascii="Calibri" w:eastAsia="Calibri" w:hAnsi="Calibri"/>
+              </w:rPr>
+            </w:pPr>
+            <w:r>
+              <w:rPr>
+                <w:rFonts w:ascii="Calibri" w:eastAsia="Calibri" w:hAnsi="Calibri"/>
+              </w:rPr>
+              <w:t>2 5 3</w:t>
+            </w:r>
+          </w:p>
+          <w:p>
+            <w:pPr>
+              <w:pStyle w:val="Prrafodelista"/>
+              <w:widowControl w:val="0"/>
+              <w:ind w:left="1416"/>
+              <w:rPr>
+                <w:rFonts w:ascii="Calibri" w:eastAsia="Calibri" w:hAnsi="Calibri"/>
+              </w:rPr>
+            </w:pPr>
+            <w:r>
+              <w:rPr>
+                <w:rFonts w:ascii="Calibri" w:eastAsia="Calibri" w:hAnsi="Calibri"/>
+              </w:rPr>
+              <w:t>6 3 4</w:t>
+            </w:r>
+          </w:p>
+          <w:p>
+            <w:pPr>
+              <w:pStyle w:val="Prrafodelista"/>
+              <w:widowControl w:val="0"/>
+              <w:ind w:left="1416"/>
+              <w:rPr>
+                <w:rFonts w:ascii="Calibri" w:eastAsia="Calibri" w:hAnsi="Calibri"/>
+              </w:rPr>
+            </w:pPr>
+            <w:r>
+              <w:rPr>
+                <w:rFonts w:ascii="Calibri" w:eastAsia="Calibri" w:hAnsi="Calibri"/>
+              </w:rPr>
+              <w:t>5 4 2</w:t>
+            </w:r>
           </w:p>
         </w:tc>
         <w:tc>
@@ -321,6 +657,12 @@
                 <w:rFonts w:ascii="Calibri" w:eastAsia="Calibri" w:hAnsi="Calibri"/>
               </w:rPr>
             </w:pPr>
+            <w:r>
+              <w:rPr>
+                <w:rFonts w:ascii="Calibri" w:eastAsia="Calibri" w:hAnsi="Calibri"/>
+              </w:rPr>
+              <w:t>INTERCEPTADO</w:t>
+            </w:r>
           </w:p>
         </w:tc>
       </w:tr>
@@ -341,6 +683,9 @@
       <w:r>
         <w:t>Caso_03_</w:t>
       </w:r>
+      <w:r>
+        <w:t>No_hay_camino_entre_el_principe_y_la_princesa</w:t>
+      </w:r>
     </w:p>
     <w:p>
       <w:pPr>
@@ -349,6 +694,9 @@
       </w:pPr>
       <w:r>
         <w:t xml:space="preserve">Descripción: </w:t>
+      </w:r>
+      <w:r>
+        <w:t>No existe un camino entre el príncipe y la princesa</w:t>
       </w:r>
     </w:p>
     <w:tbl>
@@ -426,6 +774,132 @@
                 <w:rFonts w:ascii="Calibri" w:eastAsia="Calibri" w:hAnsi="Calibri"/>
               </w:rPr>
             </w:pPr>
+            <w:r>
+              <w:rPr>
+                <w:rFonts w:ascii="Calibri" w:eastAsia="Calibri" w:hAnsi="Calibri"/>
+              </w:rPr>
+              <w:t xml:space="preserve">6 </w:t>
+            </w:r>
+            <w:r>
+              <w:rPr>
+                <w:rFonts w:ascii="Calibri" w:eastAsia="Calibri" w:hAnsi="Calibri"/>
+              </w:rPr>
+              <w:t>4</w:t>
+            </w:r>
+            <w:r>
+              <w:rPr>
+                <w:rFonts w:ascii="Calibri" w:eastAsia="Calibri" w:hAnsi="Calibri"/>
+              </w:rPr>
+              <w:t xml:space="preserve"> </w:t>
+            </w:r>
+            <w:r>
+              <w:rPr>
+                <w:rFonts w:ascii="Calibri" w:eastAsia="Calibri" w:hAnsi="Calibri"/>
+              </w:rPr>
+              <w:t>2</w:t>
+            </w:r>
+          </w:p>
+          <w:p>
+            <w:pPr>
+              <w:pStyle w:val="Prrafodelista"/>
+              <w:widowControl w:val="0"/>
+              <w:ind w:left="1416"/>
+              <w:rPr>
+                <w:rFonts w:ascii="Calibri" w:eastAsia="Calibri" w:hAnsi="Calibri"/>
+              </w:rPr>
+            </w:pPr>
+            <w:r>
+              <w:rPr>
+                <w:rFonts w:ascii="Calibri" w:eastAsia="Calibri" w:hAnsi="Calibri"/>
+              </w:rPr>
+              <w:t>1 4</w:t>
+            </w:r>
+          </w:p>
+          <w:p>
+            <w:pPr>
+              <w:pStyle w:val="Prrafodelista"/>
+              <w:widowControl w:val="0"/>
+              <w:ind w:left="1416"/>
+              <w:rPr>
+                <w:rFonts w:ascii="Calibri" w:eastAsia="Calibri" w:hAnsi="Calibri"/>
+              </w:rPr>
+            </w:pPr>
+            <w:r>
+              <w:rPr>
+                <w:rFonts w:ascii="Calibri" w:eastAsia="Calibri" w:hAnsi="Calibri"/>
+              </w:rPr>
+              <w:t xml:space="preserve">6 </w:t>
+            </w:r>
+            <w:r>
+              <w:rPr>
+                <w:rFonts w:ascii="Calibri" w:eastAsia="Calibri" w:hAnsi="Calibri"/>
+              </w:rPr>
+              <w:t>3</w:t>
+            </w:r>
+          </w:p>
+          <w:p>
+            <w:pPr>
+              <w:pStyle w:val="Prrafodelista"/>
+              <w:widowControl w:val="0"/>
+              <w:ind w:left="1416"/>
+              <w:rPr>
+                <w:rFonts w:ascii="Calibri" w:eastAsia="Calibri" w:hAnsi="Calibri"/>
+              </w:rPr>
+            </w:pPr>
+            <w:r>
+              <w:rPr>
+                <w:rFonts w:ascii="Calibri" w:eastAsia="Calibri" w:hAnsi="Calibri"/>
+              </w:rPr>
+              <w:t>1 2 1</w:t>
+            </w:r>
+          </w:p>
+          <w:p>
+            <w:pPr>
+              <w:pStyle w:val="Prrafodelista"/>
+              <w:widowControl w:val="0"/>
+              <w:ind w:left="1416"/>
+              <w:rPr>
+                <w:rFonts w:ascii="Calibri" w:eastAsia="Calibri" w:hAnsi="Calibri"/>
+              </w:rPr>
+            </w:pPr>
+            <w:r>
+              <w:rPr>
+                <w:rFonts w:ascii="Calibri" w:eastAsia="Calibri" w:hAnsi="Calibri"/>
+              </w:rPr>
+              <w:t>1 6 1</w:t>
+            </w:r>
+          </w:p>
+          <w:p>
+            <w:pPr>
+              <w:pStyle w:val="Prrafodelista"/>
+              <w:widowControl w:val="0"/>
+              <w:ind w:left="1416"/>
+              <w:rPr>
+                <w:rFonts w:ascii="Calibri" w:eastAsia="Calibri" w:hAnsi="Calibri"/>
+              </w:rPr>
+            </w:pPr>
+            <w:r>
+              <w:rPr>
+                <w:rFonts w:ascii="Calibri" w:eastAsia="Calibri" w:hAnsi="Calibri"/>
+              </w:rPr>
+              <w:t>6 3 4</w:t>
+            </w:r>
+          </w:p>
+          <w:p>
+            <w:pPr>
+              <w:pStyle w:val="Prrafodelista"/>
+              <w:widowControl w:val="0"/>
+              <w:ind w:left="1416"/>
+              <w:rPr>
+                <w:rFonts w:ascii="Calibri" w:eastAsia="Calibri" w:hAnsi="Calibri"/>
+              </w:rPr>
+            </w:pPr>
+            <w:r>
+              <w:rPr>
+                <w:rFonts w:ascii="Calibri" w:eastAsia="Calibri" w:hAnsi="Calibri"/>
+              </w:rPr>
+              <w:t>5 4 2</w:t>
+            </w:r>
           </w:p>
         </w:tc>
         <w:tc>
@@ -441,6 +915,12 @@
                 <w:rFonts w:ascii="Calibri" w:eastAsia="Calibri" w:hAnsi="Calibri"/>
               </w:rPr>
             </w:pPr>
+            <w:r>
+              <w:rPr>
+                <w:rFonts w:ascii="Calibri" w:eastAsia="Calibri" w:hAnsi="Calibri"/>
+              </w:rPr>
+              <w:t>NO HAY CAMINO</w:t>
+            </w:r>
           </w:p>
         </w:tc>
       </w:tr>
@@ -459,7 +939,11 @@
         <w:spacing w:after="0"/>
       </w:pPr>
       <w:r>
+        <w:lastRenderedPageBreak/>
         <w:t>Caso_04_</w:t>
+      </w:r>
+      <w:r>
+        <w:t>Minima_cantidad_de_claros</w:t>
       </w:r>
     </w:p>
     <w:p>
@@ -469,6 +953,9 @@
       </w:pPr>
       <w:r>
         <w:t xml:space="preserve">Descripción: </w:t>
+      </w:r>
+      <w:r>
+        <w:t>No hay dragones, solo el príncipe y la princesa</w:t>
       </w:r>
     </w:p>
     <w:tbl>
@@ -546,6 +1033,44 @@
                 <w:rFonts w:eastAsia="Calibri"/>
               </w:rPr>
             </w:pPr>
+            <w:r>
+              <w:rPr>
+                <w:rFonts w:eastAsia="Calibri"/>
+              </w:rPr>
+              <w:t>2 1 0</w:t>
+            </w:r>
+          </w:p>
+          <w:p>
+            <w:pPr>
+              <w:pStyle w:val="Prrafodelista"/>
+              <w:widowControl w:val="0"/>
+              <w:ind w:left="1416"/>
+              <w:rPr>
+                <w:rFonts w:eastAsia="Calibri"/>
+              </w:rPr>
+            </w:pPr>
+            <w:r>
+              <w:rPr>
+                <w:rFonts w:eastAsia="Calibri"/>
+              </w:rPr>
+              <w:t>1 2</w:t>
+            </w:r>
+          </w:p>
+          <w:p>
+            <w:pPr>
+              <w:pStyle w:val="Prrafodelista"/>
+              <w:widowControl w:val="0"/>
+              <w:ind w:left="1416"/>
+              <w:rPr>
+                <w:rFonts w:eastAsia="Calibri"/>
+              </w:rPr>
+            </w:pPr>
+            <w:r>
+              <w:rPr>
+                <w:rFonts w:eastAsia="Calibri"/>
+              </w:rPr>
+              <w:t>1 2 1</w:t>
+            </w:r>
           </w:p>
           <w:p>
             <w:pPr>
@@ -571,6 +1096,12 @@
                 <w:rFonts w:eastAsia="Calibri"/>
               </w:rPr>
             </w:pPr>
+            <w:r>
+              <w:rPr>
+                <w:rFonts w:eastAsia="Calibri"/>
+              </w:rPr>
+              <w:t>1 2</w:t>
+            </w:r>
           </w:p>
           <w:p>
             <w:pPr>
@@ -722,6 +1253,9 @@
       <w:r>
         <w:t>Caso_06_</w:t>
       </w:r>
+      <w:r>
+        <w:t>Valores_maximos</w:t>
+      </w:r>
     </w:p>
     <w:p>
       <w:pPr>
@@ -730,6 +1264,9 @@
       </w:pPr>
       <w:r>
         <w:t xml:space="preserve">Descripción: </w:t>
+      </w:r>
+      <w:r>
+        <w:t>Todos los valores son máximos.</w:t>
       </w:r>
     </w:p>
     <w:tbl>
@@ -807,6 +1344,108 @@
                 <w:rFonts w:ascii="Calibri" w:eastAsia="Calibri" w:hAnsi="Calibri"/>
               </w:rPr>
             </w:pPr>
+            <w:r>
+              <w:rPr>
+                <w:rFonts w:ascii="Calibri" w:eastAsia="Calibri" w:hAnsi="Calibri"/>
+              </w:rPr>
+              <w:t>100000 600000 100</w:t>
+            </w:r>
+          </w:p>
+          <w:p>
+            <w:pPr>
+              <w:pStyle w:val="Prrafodelista"/>
+              <w:widowControl w:val="0"/>
+              <w:ind w:left="1416"/>
+              <w:rPr>
+                <w:rFonts w:ascii="Calibri" w:eastAsia="Calibri" w:hAnsi="Calibri"/>
+              </w:rPr>
+            </w:pPr>
+            <w:r>
+              <w:rPr>
+                <w:rFonts w:ascii="Calibri" w:eastAsia="Calibri" w:hAnsi="Calibri"/>
+              </w:rPr>
+              <w:t>1 100000</w:t>
+            </w:r>
+          </w:p>
+          <w:p>
+            <w:pPr>
+              <w:pStyle w:val="Prrafodelista"/>
+              <w:widowControl w:val="0"/>
+              <w:ind w:left="1416"/>
+              <w:rPr>
+                <w:rFonts w:ascii="Calibri" w:eastAsia="Calibri" w:hAnsi="Calibri"/>
+              </w:rPr>
+            </w:pPr>
+            <w:r>
+              <w:rPr>
+                <w:rFonts w:ascii="Calibri" w:eastAsia="Calibri" w:hAnsi="Calibri"/>
+              </w:rPr>
+              <w:t>5 10 30 …</w:t>
+            </w:r>
+          </w:p>
+          <w:p>
+            <w:pPr>
+              <w:pStyle w:val="Prrafodelista"/>
+              <w:widowControl w:val="0"/>
+              <w:ind w:left="1416"/>
+              <w:rPr>
+                <w:rFonts w:ascii="Calibri" w:eastAsia="Calibri" w:hAnsi="Calibri"/>
+              </w:rPr>
+            </w:pPr>
+            <w:r>
+              <w:rPr>
+                <w:rFonts w:ascii="Calibri" w:eastAsia="Calibri" w:hAnsi="Calibri"/>
+              </w:rPr>
+              <w:t>1 2 10</w:t>
+            </w:r>
+          </w:p>
+          <w:p>
+            <w:pPr>
+              <w:pStyle w:val="Prrafodelista"/>
+              <w:widowControl w:val="0"/>
+              <w:ind w:left="1416"/>
+              <w:rPr>
+                <w:rFonts w:ascii="Calibri" w:eastAsia="Calibri" w:hAnsi="Calibri"/>
+              </w:rPr>
+            </w:pPr>
+            <w:r>
+              <w:rPr>
+                <w:rFonts w:ascii="Calibri" w:eastAsia="Calibri" w:hAnsi="Calibri"/>
+              </w:rPr>
+              <w:t>1 3 1</w:t>
+            </w:r>
+          </w:p>
+          <w:p>
+            <w:pPr>
+              <w:pStyle w:val="Prrafodelista"/>
+              <w:widowControl w:val="0"/>
+              <w:ind w:left="1416"/>
+              <w:rPr>
+                <w:rFonts w:ascii="Calibri" w:eastAsia="Calibri" w:hAnsi="Calibri"/>
+              </w:rPr>
+            </w:pPr>
+            <w:r>
+              <w:rPr>
+                <w:rFonts w:ascii="Calibri" w:eastAsia="Calibri" w:hAnsi="Calibri"/>
+              </w:rPr>
+              <w:t>…</w:t>
+            </w:r>
+          </w:p>
+          <w:p>
+            <w:pPr>
+              <w:pStyle w:val="Prrafodelista"/>
+              <w:widowControl w:val="0"/>
+              <w:ind w:left="1416"/>
+              <w:rPr>
+                <w:rFonts w:ascii="Calibri" w:eastAsia="Calibri" w:hAnsi="Calibri"/>
+              </w:rPr>
+            </w:pPr>
+            <w:r>
+              <w:rPr>
+                <w:rFonts w:ascii="Calibri" w:eastAsia="Calibri" w:hAnsi="Calibri"/>
+              </w:rPr>
+              <w:t>99999 100000 53</w:t>
+            </w:r>
           </w:p>
         </w:tc>
         <w:tc>

</xml_diff>

<commit_message>
Rescatando a la princesa, solo funciona si el nodo de la princesa es mayor al del principe
</commit_message>
<xml_diff>
--- a/src/test/resources/ejercicios_OIA/rescatandoALaPrincesa/LoteDePruebaRescatandoALaPrincesa.docx
+++ b/src/test/resources/ejercicios_OIA/rescatandoALaPrincesa/LoteDePruebaRescatandoALaPrincesa.docx
@@ -544,7 +544,19 @@
               <w:rPr>
                 <w:rFonts w:ascii="Calibri" w:eastAsia="Calibri" w:hAnsi="Calibri"/>
               </w:rPr>
-              <w:t>1 4</w:t>
+              <w:t>4</w:t>
+            </w:r>
+            <w:r>
+              <w:rPr>
+                <w:rFonts w:ascii="Calibri" w:eastAsia="Calibri" w:hAnsi="Calibri"/>
+              </w:rPr>
+              <w:t xml:space="preserve"> </w:t>
+            </w:r>
+            <w:r>
+              <w:rPr>
+                <w:rFonts w:ascii="Calibri" w:eastAsia="Calibri" w:hAnsi="Calibri"/>
+              </w:rPr>
+              <w:t>1</w:t>
             </w:r>
           </w:p>
           <w:p>
@@ -778,8 +790,18 @@
               <w:rPr>
                 <w:rFonts w:ascii="Calibri" w:eastAsia="Calibri" w:hAnsi="Calibri"/>
               </w:rPr>
-              <w:t xml:space="preserve">6 </w:t>
-            </w:r>
+              <w:t>6 4 2</w:t>
+            </w:r>
+          </w:p>
+          <w:p>
+            <w:pPr>
+              <w:pStyle w:val="Prrafodelista"/>
+              <w:widowControl w:val="0"/>
+              <w:ind w:left="1416"/>
+              <w:rPr>
+                <w:rFonts w:ascii="Calibri" w:eastAsia="Calibri" w:hAnsi="Calibri"/>
+              </w:rPr>
+            </w:pPr>
             <w:r>
               <w:rPr>
                 <w:rFonts w:ascii="Calibri" w:eastAsia="Calibri" w:hAnsi="Calibri"/>
@@ -796,45 +818,23 @@
               <w:rPr>
                 <w:rFonts w:ascii="Calibri" w:eastAsia="Calibri" w:hAnsi="Calibri"/>
               </w:rPr>
-              <w:t>2</w:t>
-            </w:r>
-          </w:p>
-          <w:p>
-            <w:pPr>
-              <w:pStyle w:val="Prrafodelista"/>
-              <w:widowControl w:val="0"/>
-              <w:ind w:left="1416"/>
-              <w:rPr>
-                <w:rFonts w:ascii="Calibri" w:eastAsia="Calibri" w:hAnsi="Calibri"/>
-              </w:rPr>
-            </w:pPr>
-            <w:r>
-              <w:rPr>
-                <w:rFonts w:ascii="Calibri" w:eastAsia="Calibri" w:hAnsi="Calibri"/>
-              </w:rPr>
-              <w:t>1 4</w:t>
-            </w:r>
-          </w:p>
-          <w:p>
-            <w:pPr>
-              <w:pStyle w:val="Prrafodelista"/>
-              <w:widowControl w:val="0"/>
-              <w:ind w:left="1416"/>
-              <w:rPr>
-                <w:rFonts w:ascii="Calibri" w:eastAsia="Calibri" w:hAnsi="Calibri"/>
-              </w:rPr>
-            </w:pPr>
-            <w:r>
-              <w:rPr>
-                <w:rFonts w:ascii="Calibri" w:eastAsia="Calibri" w:hAnsi="Calibri"/>
-              </w:rPr>
-              <w:t xml:space="preserve">6 </w:t>
-            </w:r>
-            <w:r>
-              <w:rPr>
-                <w:rFonts w:ascii="Calibri" w:eastAsia="Calibri" w:hAnsi="Calibri"/>
-              </w:rPr>
-              <w:t>3</w:t>
+              <w:t>1</w:t>
+            </w:r>
+          </w:p>
+          <w:p>
+            <w:pPr>
+              <w:pStyle w:val="Prrafodelista"/>
+              <w:widowControl w:val="0"/>
+              <w:ind w:left="1416"/>
+              <w:rPr>
+                <w:rFonts w:ascii="Calibri" w:eastAsia="Calibri" w:hAnsi="Calibri"/>
+              </w:rPr>
+            </w:pPr>
+            <w:r>
+              <w:rPr>
+                <w:rFonts w:ascii="Calibri" w:eastAsia="Calibri" w:hAnsi="Calibri"/>
+              </w:rPr>
+              <w:t>6 3</w:t>
             </w:r>
           </w:p>
           <w:p>
@@ -1053,7 +1053,19 @@
               <w:rPr>
                 <w:rFonts w:eastAsia="Calibri"/>
               </w:rPr>
-              <w:t>1 2</w:t>
+              <w:t>2</w:t>
+            </w:r>
+            <w:r>
+              <w:rPr>
+                <w:rFonts w:eastAsia="Calibri"/>
+              </w:rPr>
+              <w:t xml:space="preserve"> </w:t>
+            </w:r>
+            <w:r>
+              <w:rPr>
+                <w:rFonts w:eastAsia="Calibri"/>
+              </w:rPr>
+              <w:t>1</w:t>
             </w:r>
           </w:p>
           <w:p>
@@ -1364,7 +1376,19 @@
               <w:rPr>
                 <w:rFonts w:ascii="Calibri" w:eastAsia="Calibri" w:hAnsi="Calibri"/>
               </w:rPr>
-              <w:t>1 100000</w:t>
+              <w:t>1</w:t>
+            </w:r>
+            <w:r>
+              <w:rPr>
+                <w:rFonts w:ascii="Calibri" w:eastAsia="Calibri" w:hAnsi="Calibri"/>
+              </w:rPr>
+              <w:t>00000</w:t>
+            </w:r>
+            <w:r>
+              <w:rPr>
+                <w:rFonts w:ascii="Calibri" w:eastAsia="Calibri" w:hAnsi="Calibri"/>
+              </w:rPr>
+              <w:t xml:space="preserve"> 1</w:t>
             </w:r>
           </w:p>
           <w:p>

</xml_diff>